<commit_message>
Add SJP problem but not solved
</commit_message>
<xml_diff>
--- a/model/production/MPS/报告.docx
+++ b/model/production/MPS/报告.docx
@@ -966,6 +966,9 @@
           <w:ilvl w:val="0"/>
           <w:numId w:val="30"/>
         </w:numPr>
+        <w:rPr>
+          <w:rFonts w:hint="eastAsia"/>
+        </w:rPr>
       </w:pPr>
       <w:r>
         <w:rPr>
@@ -989,6 +992,9 @@
     <w:p>
       <w:pPr>
         <w:pStyle w:val="a0"/>
+        <w:rPr>
+          <w:rFonts w:hint="eastAsia"/>
+        </w:rPr>
       </w:pPr>
       <w:r>
         <w:rPr>
@@ -1051,6 +1057,9 @@
     <w:p>
       <w:pPr>
         <w:pStyle w:val="a0"/>
+        <w:rPr>
+          <w:rFonts w:hint="eastAsia"/>
+        </w:rPr>
       </w:pPr>
       <w:r>
         <w:t>在本节中，我们基于给定的主生产计划（MPS）对整个4个时段的总成本进行计算。给定的计划投入量如下：</w:t>
@@ -1063,6 +1072,9 @@
           <w:ilvl w:val="0"/>
           <w:numId w:val="32"/>
         </w:numPr>
+        <w:rPr>
+          <w:rFonts w:hint="eastAsia"/>
+        </w:rPr>
       </w:pPr>
       <w:r>
         <w:rPr>
@@ -1082,6 +1094,9 @@
           <w:ilvl w:val="0"/>
           <w:numId w:val="32"/>
         </w:numPr>
+        <w:rPr>
+          <w:rFonts w:hint="eastAsia"/>
+        </w:rPr>
       </w:pPr>
       <w:r>
         <w:rPr>
@@ -1112,6 +1127,9 @@
       <w:pPr>
         <w:pStyle w:val="a0"/>
         <w:jc w:val="center"/>
+        <w:rPr>
+          <w:rFonts w:hint="eastAsia"/>
+        </w:rPr>
       </w:pPr>
       <w:r>
         <w:rPr>
@@ -1159,6 +1177,9 @@
       <w:pPr>
         <w:pStyle w:val="a0"/>
         <w:jc w:val="center"/>
+        <w:rPr>
+          <w:rFonts w:hint="eastAsia"/>
+        </w:rPr>
       </w:pPr>
       <w:r>
         <w:rPr>
@@ -1205,6 +1226,9 @@
       <w:pPr>
         <w:pStyle w:val="a0"/>
         <w:jc w:val="center"/>
+        <w:rPr>
+          <w:rFonts w:hint="eastAsia"/>
+        </w:rPr>
       </w:pPr>
       <w:r>
         <w:rPr>
@@ -1326,27 +1350,28 @@
       <w:pPr>
         <w:pStyle w:val="a0"/>
         <w:rPr>
-          <w:b/>
-          <w:bCs/>
-        </w:rPr>
-      </w:pPr>
-      <w:r>
-        <w:rPr>
-          <w:b/>
-          <w:bCs/>
-        </w:rPr>
-        <w:t>步骤1：初始化资源负载与总成本</w:t>
-      </w:r>
-    </w:p>
-    <w:p>
-      <w:pPr>
-        <w:pStyle w:val="a0"/>
-        <w:rPr>
           <w:rFonts w:hint="eastAsia"/>
           <w:b/>
           <w:bCs/>
         </w:rPr>
       </w:pPr>
+      <w:r>
+        <w:rPr>
+          <w:b/>
+          <w:bCs/>
+        </w:rPr>
+        <w:t>步骤1：初始化资源负载与总成本</w:t>
+      </w:r>
+    </w:p>
+    <w:p>
+      <w:pPr>
+        <w:pStyle w:val="a0"/>
+        <w:rPr>
+          <w:rFonts w:hint="eastAsia"/>
+          <w:b/>
+          <w:bCs/>
+        </w:rPr>
+      </w:pPr>
     </w:p>
     <w:p>
       <w:pPr>
@@ -1656,7 +1681,7 @@
         <w:shd w:val="clear" w:color="auto" w:fill="FFFFFF"/>
         <w:spacing w:after="0" w:line="285" w:lineRule="atLeast"/>
         <w:rPr>
-          <w:rFonts w:ascii="Consolas" w:eastAsia="宋体" w:hAnsi="Consolas" w:cs="宋体" w:hint="eastAsia"/>
+          <w:rFonts w:ascii="Consolas" w:eastAsia="宋体" w:hAnsi="Consolas" w:cs="宋体"/>
           <w:color w:val="3B3B3B"/>
           <w:kern w:val="0"/>
           <w:sz w:val="21"/>
@@ -1668,6 +1693,9 @@
     <w:p>
       <w:pPr>
         <w:pStyle w:val="a0"/>
+        <w:rPr>
+          <w:rFonts w:hint="eastAsia"/>
+        </w:rPr>
       </w:pPr>
       <w:r>
         <w:t>为每个工作中心记录4个时段的工时使用情况，初始化总成本为0。</w:t>
@@ -1677,6 +1705,7 @@
       <w:pPr>
         <w:pStyle w:val="a0"/>
         <w:rPr>
+          <w:rFonts w:hint="eastAsia"/>
           <w:b/>
           <w:bCs/>
         </w:rPr>
@@ -1692,6 +1721,9 @@
     <w:p>
       <w:pPr>
         <w:pStyle w:val="a0"/>
+        <w:rPr>
+          <w:rFonts w:hint="eastAsia"/>
+        </w:rPr>
       </w:pPr>
       <w:r>
         <w:t>对于每种产品，在每个时段执行如下操作：</w:t>
@@ -2129,23 +2161,10 @@
     <w:p>
       <w:pPr>
         <w:pStyle w:val="a0"/>
-      </w:pPr>
-    </w:p>
-    <w:p>
-      <w:pPr>
-        <w:pStyle w:val="a0"/>
-        <w:rPr>
-          <w:b/>
-          <w:bCs/>
-        </w:rPr>
-      </w:pPr>
-      <w:r>
-        <w:rPr>
-          <w:b/>
-          <w:bCs/>
-        </w:rPr>
-        <w:t>a. 计算每个工序的总加工时间</w:t>
-      </w:r>
+        <w:rPr>
+          <w:rFonts w:hint="eastAsia"/>
+        </w:rPr>
+      </w:pPr>
     </w:p>
     <w:p>
       <w:pPr>
@@ -2156,6 +2175,23 @@
           <w:bCs/>
         </w:rPr>
       </w:pPr>
+      <w:r>
+        <w:rPr>
+          <w:b/>
+          <w:bCs/>
+        </w:rPr>
+        <w:t>a. 计算每个工序的总加工时间</w:t>
+      </w:r>
+    </w:p>
+    <w:p>
+      <w:pPr>
+        <w:pStyle w:val="a0"/>
+        <w:rPr>
+          <w:rFonts w:hint="eastAsia"/>
+          <w:b/>
+          <w:bCs/>
+        </w:rPr>
+      </w:pPr>
     </w:p>
     <w:p>
       <w:pPr>
@@ -2839,7 +2875,7 @@
         <w:shd w:val="clear" w:color="auto" w:fill="FFFFFF"/>
         <w:spacing w:after="0" w:line="285" w:lineRule="atLeast"/>
         <w:rPr>
-          <w:rFonts w:ascii="Consolas" w:eastAsia="宋体" w:hAnsi="Consolas" w:cs="宋体" w:hint="eastAsia"/>
+          <w:rFonts w:ascii="Consolas" w:eastAsia="宋体" w:hAnsi="Consolas" w:cs="宋体"/>
           <w:color w:val="3B3B3B"/>
           <w:kern w:val="0"/>
           <w:sz w:val="21"/>
@@ -2851,6 +2887,9 @@
     <w:p>
       <w:pPr>
         <w:pStyle w:val="a0"/>
+        <w:rPr>
+          <w:rFonts w:hint="eastAsia"/>
+        </w:rPr>
       </w:pPr>
       <w:r>
         <w:t>每次生产都要重新设置工序，因此准备时间和加工时间都会计</w:t>
@@ -2868,6 +2907,7 @@
       <w:pPr>
         <w:pStyle w:val="a0"/>
         <w:rPr>
+          <w:rFonts w:hint="eastAsia"/>
           <w:b/>
           <w:bCs/>
         </w:rPr>
@@ -3409,7 +3449,7 @@
         <w:spacing w:after="0" w:line="285" w:lineRule="atLeast"/>
         <w:ind w:firstLine="440"/>
         <w:rPr>
-          <w:rFonts w:ascii="Consolas" w:eastAsia="宋体" w:hAnsi="Consolas" w:cs="宋体" w:hint="eastAsia"/>
+          <w:rFonts w:ascii="Consolas" w:eastAsia="宋体" w:hAnsi="Consolas" w:cs="宋体"/>
           <w:color w:val="3B3B3B"/>
           <w:kern w:val="0"/>
           <w:sz w:val="21"/>
@@ -3421,6 +3461,9 @@
     <w:p>
       <w:pPr>
         <w:pStyle w:val="a0"/>
+        <w:rPr>
+          <w:rFonts w:hint="eastAsia"/>
+        </w:rPr>
       </w:pPr>
       <w:r>
         <w:t>若库存不足满足毛需求，需采购缺口部分，并</w:t>
@@ -3432,22 +3475,6 @@
       <w:proofErr w:type="gramEnd"/>
       <w:r>
         <w:t>成本。</w:t>
-      </w:r>
-    </w:p>
-    <w:p>
-      <w:pPr>
-        <w:pStyle w:val="a0"/>
-        <w:rPr>
-          <w:b/>
-          <w:bCs/>
-        </w:rPr>
-      </w:pPr>
-      <w:r>
-        <w:rPr>
-          <w:b/>
-          <w:bCs/>
-        </w:rPr>
-        <w:t>c. 更新库存与计算持有成本</w:t>
       </w:r>
     </w:p>
     <w:p>
@@ -3459,6 +3486,23 @@
           <w:bCs/>
         </w:rPr>
       </w:pPr>
+      <w:r>
+        <w:rPr>
+          <w:b/>
+          <w:bCs/>
+        </w:rPr>
+        <w:t>c. 更新库存与计算持有成本</w:t>
+      </w:r>
+    </w:p>
+    <w:p>
+      <w:pPr>
+        <w:pStyle w:val="a0"/>
+        <w:rPr>
+          <w:rFonts w:hint="eastAsia"/>
+          <w:b/>
+          <w:bCs/>
+        </w:rPr>
+      </w:pPr>
     </w:p>
     <w:p>
       <w:pPr>
@@ -3980,7 +4024,7 @@
         <w:shd w:val="clear" w:color="auto" w:fill="FFFFFF"/>
         <w:spacing w:after="0" w:line="285" w:lineRule="atLeast"/>
         <w:rPr>
-          <w:rFonts w:ascii="Consolas" w:eastAsia="宋体" w:hAnsi="Consolas" w:cs="宋体" w:hint="eastAsia"/>
+          <w:rFonts w:ascii="Consolas" w:eastAsia="宋体" w:hAnsi="Consolas" w:cs="宋体"/>
           <w:color w:val="3B3B3B"/>
           <w:kern w:val="0"/>
           <w:sz w:val="21"/>
@@ -3992,6 +4036,9 @@
     <w:p>
       <w:pPr>
         <w:pStyle w:val="a0"/>
+        <w:rPr>
+          <w:rFonts w:hint="eastAsia"/>
+        </w:rPr>
       </w:pPr>
       <w:r>
         <w:t>期末库存用于计算持有成本。</w:t>
@@ -4001,6 +4048,7 @@
       <w:pPr>
         <w:pStyle w:val="a0"/>
         <w:rPr>
+          <w:rFonts w:hint="eastAsia"/>
           <w:b/>
           <w:bCs/>
         </w:rPr>
@@ -4016,6 +4064,9 @@
     <w:p>
       <w:pPr>
         <w:pStyle w:val="a0"/>
+        <w:rPr>
+          <w:rFonts w:hint="eastAsia"/>
+        </w:rPr>
       </w:pPr>
     </w:p>
     <w:p>
@@ -4295,7 +4346,7 @@
         <w:shd w:val="clear" w:color="auto" w:fill="FFFFFF"/>
         <w:spacing w:after="0" w:line="285" w:lineRule="atLeast"/>
         <w:rPr>
-          <w:rFonts w:ascii="Consolas" w:eastAsia="宋体" w:hAnsi="Consolas" w:cs="宋体" w:hint="eastAsia"/>
+          <w:rFonts w:ascii="Consolas" w:eastAsia="宋体" w:hAnsi="Consolas" w:cs="宋体"/>
           <w:color w:val="3B3B3B"/>
           <w:kern w:val="0"/>
           <w:sz w:val="21"/>
@@ -4432,11 +4483,17 @@
     <w:p>
       <w:pPr>
         <w:pStyle w:val="a0"/>
+        <w:rPr>
+          <w:rFonts w:hint="eastAsia"/>
+        </w:rPr>
       </w:pPr>
     </w:p>
     <w:p>
       <w:pPr>
         <w:pStyle w:val="a0"/>
+        <w:rPr>
+          <w:rFonts w:hint="eastAsia"/>
+        </w:rPr>
       </w:pPr>
       <w:r>
         <w:t>只要在该时段生产，就需按产品工序数累加准备费用。</w:t>
@@ -4446,6 +4503,7 @@
       <w:pPr>
         <w:pStyle w:val="a0"/>
         <w:rPr>
+          <w:rFonts w:hint="eastAsia"/>
           <w:b/>
           <w:bCs/>
         </w:rPr>
@@ -4461,6 +4519,9 @@
     <w:p>
       <w:pPr>
         <w:pStyle w:val="a0"/>
+        <w:rPr>
+          <w:rFonts w:hint="eastAsia"/>
+        </w:rPr>
       </w:pPr>
     </w:p>
     <w:p>
@@ -4970,7 +5031,7 @@
         <w:shd w:val="clear" w:color="auto" w:fill="FFFFFF"/>
         <w:spacing w:after="0" w:line="285" w:lineRule="atLeast"/>
         <w:rPr>
-          <w:rFonts w:ascii="Consolas" w:eastAsia="宋体" w:hAnsi="Consolas" w:cs="宋体" w:hint="eastAsia"/>
+          <w:rFonts w:ascii="Consolas" w:eastAsia="宋体" w:hAnsi="Consolas" w:cs="宋体"/>
           <w:color w:val="3B3B3B"/>
           <w:kern w:val="0"/>
           <w:sz w:val="21"/>
@@ -5165,6 +5226,9 @@
     <w:p>
       <w:pPr>
         <w:pStyle w:val="a0"/>
+        <w:rPr>
+          <w:rFonts w:hint="eastAsia"/>
+        </w:rPr>
       </w:pPr>
       <w:r>
         <w:t>检查每期是否超出额定工时，若有则按加班成本进行计费。</w:t>
@@ -5196,7 +5260,7 @@
         <w:pStyle w:val="a0"/>
         <w:jc w:val="center"/>
         <w:rPr>
-          <w:rFonts w:ascii="Consolas" w:eastAsia="宋体" w:hAnsi="Consolas" w:cs="宋体" w:hint="eastAsia"/>
+          <w:rFonts w:ascii="Consolas" w:eastAsia="宋体" w:hAnsi="Consolas" w:cs="宋体"/>
           <w:color w:val="3B3B3B"/>
           <w:kern w:val="0"/>
           <w:sz w:val="21"/>
@@ -5221,7 +5285,7 @@
         <w:pStyle w:val="a0"/>
         <w:jc w:val="center"/>
         <w:rPr>
-          <w:rFonts w:ascii="Consolas" w:eastAsia="宋体" w:hAnsi="Consolas" w:cs="宋体" w:hint="eastAsia"/>
+          <w:rFonts w:ascii="Consolas" w:eastAsia="宋体" w:hAnsi="Consolas" w:cs="宋体"/>
           <w:color w:val="3B3B3B"/>
           <w:kern w:val="0"/>
           <w:sz w:val="21"/>
@@ -5235,7 +5299,7 @@
         <w:pStyle w:val="a0"/>
         <w:jc w:val="center"/>
         <w:rPr>
-          <w:rFonts w:ascii="Consolas" w:eastAsia="宋体" w:hAnsi="Consolas" w:cs="宋体" w:hint="eastAsia"/>
+          <w:rFonts w:ascii="Consolas" w:eastAsia="宋体" w:hAnsi="Consolas" w:cs="宋体"/>
           <w:color w:val="3B3B3B"/>
           <w:kern w:val="0"/>
           <w:sz w:val="21"/>
@@ -5260,7 +5324,7 @@
         <w:pStyle w:val="a0"/>
         <w:jc w:val="center"/>
         <w:rPr>
-          <w:rFonts w:ascii="Consolas" w:eastAsia="宋体" w:hAnsi="Consolas" w:cs="宋体" w:hint="eastAsia"/>
+          <w:rFonts w:ascii="Consolas" w:eastAsia="宋体" w:hAnsi="Consolas" w:cs="宋体"/>
           <w:color w:val="3B3B3B"/>
           <w:kern w:val="0"/>
           <w:sz w:val="21"/>
@@ -5274,7 +5338,7 @@
         <w:pStyle w:val="a0"/>
         <w:jc w:val="center"/>
         <w:rPr>
-          <w:rFonts w:ascii="Consolas" w:eastAsia="宋体" w:hAnsi="Consolas" w:cs="宋体" w:hint="eastAsia"/>
+          <w:rFonts w:ascii="Consolas" w:eastAsia="宋体" w:hAnsi="Consolas" w:cs="宋体"/>
           <w:color w:val="3B3B3B"/>
           <w:kern w:val="0"/>
           <w:sz w:val="21"/>
@@ -5299,7 +5363,7 @@
         <w:pStyle w:val="a0"/>
         <w:jc w:val="center"/>
         <w:rPr>
-          <w:rFonts w:ascii="Consolas" w:eastAsia="宋体" w:hAnsi="Consolas" w:cs="宋体" w:hint="eastAsia"/>
+          <w:rFonts w:ascii="Consolas" w:eastAsia="宋体" w:hAnsi="Consolas" w:cs="宋体"/>
           <w:color w:val="3B3B3B"/>
           <w:kern w:val="0"/>
           <w:sz w:val="21"/>
@@ -5324,7 +5388,7 @@
         <w:pStyle w:val="a0"/>
         <w:jc w:val="center"/>
         <w:rPr>
-          <w:rFonts w:ascii="Consolas" w:eastAsia="宋体" w:hAnsi="Consolas" w:cs="宋体" w:hint="eastAsia"/>
+          <w:rFonts w:ascii="Consolas" w:eastAsia="宋体" w:hAnsi="Consolas" w:cs="宋体"/>
           <w:color w:val="3B3B3B"/>
           <w:kern w:val="0"/>
           <w:sz w:val="21"/>
@@ -5349,7 +5413,7 @@
         <w:pStyle w:val="a0"/>
         <w:jc w:val="center"/>
         <w:rPr>
-          <w:rFonts w:ascii="Consolas" w:eastAsia="宋体" w:hAnsi="Consolas" w:cs="宋体" w:hint="eastAsia"/>
+          <w:rFonts w:ascii="Consolas" w:eastAsia="宋体" w:hAnsi="Consolas" w:cs="宋体"/>
           <w:color w:val="3B3B3B"/>
           <w:kern w:val="0"/>
           <w:sz w:val="21"/>
@@ -5374,7 +5438,7 @@
         <w:pStyle w:val="a0"/>
         <w:jc w:val="center"/>
         <w:rPr>
-          <w:rFonts w:ascii="Consolas" w:eastAsia="宋体" w:hAnsi="Consolas" w:cs="宋体" w:hint="eastAsia"/>
+          <w:rFonts w:ascii="Consolas" w:eastAsia="宋体" w:hAnsi="Consolas" w:cs="宋体"/>
           <w:color w:val="3B3B3B"/>
           <w:kern w:val="0"/>
           <w:sz w:val="21"/>
@@ -5399,7 +5463,7 @@
         <w:pStyle w:val="a0"/>
         <w:jc w:val="center"/>
         <w:rPr>
-          <w:rFonts w:ascii="Consolas" w:eastAsia="宋体" w:hAnsi="Consolas" w:cs="宋体" w:hint="eastAsia"/>
+          <w:rFonts w:ascii="Consolas" w:eastAsia="宋体" w:hAnsi="Consolas" w:cs="宋体"/>
           <w:color w:val="3B3B3B"/>
           <w:kern w:val="0"/>
           <w:sz w:val="21"/>
@@ -5424,7 +5488,7 @@
         <w:pStyle w:val="a0"/>
         <w:jc w:val="center"/>
         <w:rPr>
-          <w:rFonts w:ascii="Consolas" w:eastAsia="宋体" w:hAnsi="Consolas" w:cs="宋体" w:hint="eastAsia"/>
+          <w:rFonts w:ascii="Consolas" w:eastAsia="宋体" w:hAnsi="Consolas" w:cs="宋体"/>
           <w:color w:val="3B3B3B"/>
           <w:kern w:val="0"/>
           <w:sz w:val="21"/>
@@ -5449,7 +5513,7 @@
         <w:pStyle w:val="a0"/>
         <w:jc w:val="center"/>
         <w:rPr>
-          <w:rFonts w:ascii="Consolas" w:eastAsia="宋体" w:hAnsi="Consolas" w:cs="宋体" w:hint="eastAsia"/>
+          <w:rFonts w:ascii="Consolas" w:eastAsia="宋体" w:hAnsi="Consolas" w:cs="宋体"/>
           <w:color w:val="3B3B3B"/>
           <w:kern w:val="0"/>
           <w:sz w:val="21"/>
@@ -5474,7 +5538,7 @@
         <w:pStyle w:val="a0"/>
         <w:jc w:val="center"/>
         <w:rPr>
-          <w:rFonts w:ascii="Consolas" w:eastAsia="宋体" w:hAnsi="Consolas" w:cs="宋体" w:hint="eastAsia"/>
+          <w:rFonts w:ascii="Consolas" w:eastAsia="宋体" w:hAnsi="Consolas" w:cs="宋体"/>
           <w:color w:val="3B3B3B"/>
           <w:kern w:val="0"/>
           <w:sz w:val="21"/>
@@ -5499,7 +5563,7 @@
         <w:pStyle w:val="a0"/>
         <w:jc w:val="center"/>
         <w:rPr>
-          <w:rFonts w:ascii="Consolas" w:eastAsia="宋体" w:hAnsi="Consolas" w:cs="宋体" w:hint="eastAsia"/>
+          <w:rFonts w:ascii="Consolas" w:eastAsia="宋体" w:hAnsi="Consolas" w:cs="宋体"/>
           <w:color w:val="3B3B3B"/>
           <w:kern w:val="0"/>
           <w:sz w:val="21"/>
@@ -5524,7 +5588,7 @@
         <w:pStyle w:val="a0"/>
         <w:jc w:val="center"/>
         <w:rPr>
-          <w:rFonts w:ascii="Consolas" w:eastAsia="宋体" w:hAnsi="Consolas" w:cs="宋体" w:hint="eastAsia"/>
+          <w:rFonts w:ascii="Consolas" w:eastAsia="宋体" w:hAnsi="Consolas" w:cs="宋体"/>
           <w:color w:val="3B3B3B"/>
           <w:kern w:val="0"/>
           <w:sz w:val="21"/>
@@ -5538,7 +5602,7 @@
         <w:pStyle w:val="a0"/>
         <w:jc w:val="center"/>
         <w:rPr>
-          <w:rFonts w:ascii="Consolas" w:eastAsia="宋体" w:hAnsi="Consolas" w:cs="宋体" w:hint="eastAsia"/>
+          <w:rFonts w:ascii="Consolas" w:eastAsia="宋体" w:hAnsi="Consolas" w:cs="宋体"/>
           <w:color w:val="3B3B3B"/>
           <w:kern w:val="0"/>
           <w:sz w:val="21"/>
@@ -5563,7 +5627,7 @@
         <w:pStyle w:val="a0"/>
         <w:jc w:val="center"/>
         <w:rPr>
-          <w:rFonts w:ascii="Consolas" w:eastAsia="宋体" w:hAnsi="Consolas" w:cs="宋体" w:hint="eastAsia"/>
+          <w:rFonts w:ascii="Consolas" w:eastAsia="宋体" w:hAnsi="Consolas" w:cs="宋体"/>
           <w:color w:val="3B3B3B"/>
           <w:kern w:val="0"/>
           <w:sz w:val="21"/>
@@ -5588,7 +5652,7 @@
         <w:pStyle w:val="a0"/>
         <w:jc w:val="center"/>
         <w:rPr>
-          <w:rFonts w:ascii="Consolas" w:eastAsia="宋体" w:hAnsi="Consolas" w:cs="宋体" w:hint="eastAsia"/>
+          <w:rFonts w:ascii="Consolas" w:eastAsia="宋体" w:hAnsi="Consolas" w:cs="宋体"/>
           <w:color w:val="3B3B3B"/>
           <w:kern w:val="0"/>
           <w:sz w:val="21"/>
@@ -5613,7 +5677,7 @@
         <w:pStyle w:val="a0"/>
         <w:jc w:val="center"/>
         <w:rPr>
-          <w:rFonts w:ascii="Consolas" w:eastAsia="宋体" w:hAnsi="Consolas" w:cs="宋体" w:hint="eastAsia"/>
+          <w:rFonts w:ascii="Consolas" w:eastAsia="宋体" w:hAnsi="Consolas" w:cs="宋体"/>
           <w:color w:val="3B3B3B"/>
           <w:kern w:val="0"/>
           <w:sz w:val="21"/>
@@ -5638,7 +5702,7 @@
         <w:pStyle w:val="a0"/>
         <w:jc w:val="center"/>
         <w:rPr>
-          <w:rFonts w:ascii="Consolas" w:eastAsia="宋体" w:hAnsi="Consolas" w:cs="宋体" w:hint="eastAsia"/>
+          <w:rFonts w:ascii="Consolas" w:eastAsia="宋体" w:hAnsi="Consolas" w:cs="宋体"/>
           <w:color w:val="3B3B3B"/>
           <w:kern w:val="0"/>
           <w:sz w:val="21"/>
@@ -5663,7 +5727,7 @@
         <w:pStyle w:val="a0"/>
         <w:jc w:val="center"/>
         <w:rPr>
-          <w:rFonts w:ascii="Consolas" w:eastAsia="宋体" w:hAnsi="Consolas" w:cs="宋体" w:hint="eastAsia"/>
+          <w:rFonts w:ascii="Consolas" w:eastAsia="宋体" w:hAnsi="Consolas" w:cs="宋体"/>
           <w:color w:val="3B3B3B"/>
           <w:kern w:val="0"/>
           <w:sz w:val="21"/>
@@ -5688,7 +5752,7 @@
         <w:pStyle w:val="a0"/>
         <w:jc w:val="center"/>
         <w:rPr>
-          <w:rFonts w:ascii="Consolas" w:eastAsia="宋体" w:hAnsi="Consolas" w:cs="宋体" w:hint="eastAsia"/>
+          <w:rFonts w:ascii="Consolas" w:eastAsia="宋体" w:hAnsi="Consolas" w:cs="宋体"/>
           <w:color w:val="3B3B3B"/>
           <w:kern w:val="0"/>
           <w:sz w:val="21"/>
@@ -5713,7 +5777,7 @@
         <w:pStyle w:val="a0"/>
         <w:jc w:val="center"/>
         <w:rPr>
-          <w:rFonts w:ascii="Consolas" w:eastAsia="宋体" w:hAnsi="Consolas" w:cs="宋体" w:hint="eastAsia"/>
+          <w:rFonts w:ascii="Consolas" w:eastAsia="宋体" w:hAnsi="Consolas" w:cs="宋体"/>
           <w:color w:val="3B3B3B"/>
           <w:kern w:val="0"/>
           <w:sz w:val="21"/>
@@ -5738,7 +5802,7 @@
         <w:pStyle w:val="a0"/>
         <w:jc w:val="center"/>
         <w:rPr>
-          <w:rFonts w:ascii="Consolas" w:eastAsia="宋体" w:hAnsi="Consolas" w:cs="宋体" w:hint="eastAsia"/>
+          <w:rFonts w:ascii="Consolas" w:eastAsia="宋体" w:hAnsi="Consolas" w:cs="宋体"/>
           <w:color w:val="3B3B3B"/>
           <w:kern w:val="0"/>
           <w:sz w:val="21"/>
@@ -5763,7 +5827,7 @@
         <w:pStyle w:val="a0"/>
         <w:jc w:val="center"/>
         <w:rPr>
-          <w:rFonts w:ascii="Consolas" w:eastAsia="宋体" w:hAnsi="Consolas" w:cs="宋体" w:hint="eastAsia"/>
+          <w:rFonts w:ascii="Consolas" w:eastAsia="宋体" w:hAnsi="Consolas" w:cs="宋体"/>
           <w:color w:val="3B3B3B"/>
           <w:kern w:val="0"/>
           <w:sz w:val="21"/>
@@ -5788,7 +5852,7 @@
         <w:pStyle w:val="a0"/>
         <w:jc w:val="center"/>
         <w:rPr>
-          <w:rFonts w:ascii="Consolas" w:eastAsia="宋体" w:hAnsi="Consolas" w:cs="宋体" w:hint="eastAsia"/>
+          <w:rFonts w:ascii="Consolas" w:eastAsia="宋体" w:hAnsi="Consolas" w:cs="宋体"/>
           <w:color w:val="3B3B3B"/>
           <w:kern w:val="0"/>
           <w:sz w:val="21"/>
@@ -5802,7 +5866,7 @@
         <w:pStyle w:val="a0"/>
         <w:jc w:val="center"/>
         <w:rPr>
-          <w:rFonts w:ascii="Consolas" w:eastAsia="宋体" w:hAnsi="Consolas" w:cs="宋体" w:hint="eastAsia"/>
+          <w:rFonts w:ascii="Consolas" w:eastAsia="宋体" w:hAnsi="Consolas" w:cs="宋体"/>
           <w:color w:val="3B3B3B"/>
           <w:kern w:val="0"/>
           <w:sz w:val="21"/>
@@ -5827,7 +5891,7 @@
         <w:pStyle w:val="a0"/>
         <w:jc w:val="center"/>
         <w:rPr>
-          <w:rFonts w:ascii="Consolas" w:eastAsia="宋体" w:hAnsi="Consolas" w:cs="宋体" w:hint="eastAsia"/>
+          <w:rFonts w:ascii="Consolas" w:eastAsia="宋体" w:hAnsi="Consolas" w:cs="宋体"/>
           <w:color w:val="3B3B3B"/>
           <w:kern w:val="0"/>
           <w:sz w:val="21"/>
@@ -5852,7 +5916,7 @@
         <w:pStyle w:val="a0"/>
         <w:jc w:val="center"/>
         <w:rPr>
-          <w:rFonts w:ascii="Consolas" w:eastAsia="宋体" w:hAnsi="Consolas" w:cs="宋体" w:hint="eastAsia"/>
+          <w:rFonts w:ascii="Consolas" w:eastAsia="宋体" w:hAnsi="Consolas" w:cs="宋体"/>
           <w:color w:val="3B3B3B"/>
           <w:kern w:val="0"/>
           <w:sz w:val="21"/>
@@ -5877,7 +5941,7 @@
         <w:pStyle w:val="a0"/>
         <w:jc w:val="center"/>
         <w:rPr>
-          <w:rFonts w:ascii="Consolas" w:eastAsia="宋体" w:hAnsi="Consolas" w:cs="宋体" w:hint="eastAsia"/>
+          <w:rFonts w:ascii="Consolas" w:eastAsia="宋体" w:hAnsi="Consolas" w:cs="宋体"/>
           <w:color w:val="3B3B3B"/>
           <w:kern w:val="0"/>
           <w:sz w:val="21"/>
@@ -5891,7 +5955,7 @@
         <w:pStyle w:val="a0"/>
         <w:jc w:val="center"/>
         <w:rPr>
-          <w:rFonts w:ascii="Consolas" w:eastAsia="宋体" w:hAnsi="Consolas" w:cs="宋体" w:hint="eastAsia"/>
+          <w:rFonts w:ascii="Consolas" w:eastAsia="宋体" w:hAnsi="Consolas" w:cs="宋体"/>
           <w:color w:val="3B3B3B"/>
           <w:kern w:val="0"/>
           <w:sz w:val="21"/>
@@ -5916,7 +5980,7 @@
         <w:pStyle w:val="a0"/>
         <w:jc w:val="center"/>
         <w:rPr>
-          <w:rFonts w:ascii="Consolas" w:eastAsia="宋体" w:hAnsi="Consolas" w:cs="宋体" w:hint="eastAsia"/>
+          <w:rFonts w:ascii="Consolas" w:eastAsia="宋体" w:hAnsi="Consolas" w:cs="宋体"/>
           <w:color w:val="3B3B3B"/>
           <w:kern w:val="0"/>
           <w:sz w:val="21"/>
@@ -5930,7 +5994,7 @@
         <w:pStyle w:val="a0"/>
         <w:jc w:val="center"/>
         <w:rPr>
-          <w:rFonts w:ascii="Consolas" w:eastAsia="宋体" w:hAnsi="Consolas" w:cs="宋体" w:hint="eastAsia"/>
+          <w:rFonts w:ascii="Consolas" w:eastAsia="宋体" w:hAnsi="Consolas" w:cs="宋体"/>
           <w:color w:val="3B3B3B"/>
           <w:kern w:val="0"/>
           <w:sz w:val="21"/>
@@ -5955,7 +6019,7 @@
         <w:pStyle w:val="a0"/>
         <w:jc w:val="center"/>
         <w:rPr>
-          <w:rFonts w:ascii="Consolas" w:eastAsia="宋体" w:hAnsi="Consolas" w:cs="宋体" w:hint="eastAsia"/>
+          <w:rFonts w:ascii="Consolas" w:eastAsia="宋体" w:hAnsi="Consolas" w:cs="宋体"/>
           <w:color w:val="3B3B3B"/>
           <w:kern w:val="0"/>
           <w:sz w:val="21"/>
@@ -5980,7 +6044,7 @@
         <w:pStyle w:val="a0"/>
         <w:jc w:val="center"/>
         <w:rPr>
-          <w:rFonts w:ascii="Consolas" w:eastAsia="宋体" w:hAnsi="Consolas" w:cs="宋体" w:hint="eastAsia"/>
+          <w:rFonts w:ascii="Consolas" w:eastAsia="宋体" w:hAnsi="Consolas" w:cs="宋体"/>
           <w:color w:val="3B3B3B"/>
           <w:kern w:val="0"/>
           <w:sz w:val="21"/>
@@ -5994,7 +6058,7 @@
         <w:pStyle w:val="a0"/>
         <w:jc w:val="center"/>
         <w:rPr>
-          <w:rFonts w:ascii="Consolas" w:eastAsia="宋体" w:hAnsi="Consolas" w:cs="宋体" w:hint="eastAsia"/>
+          <w:rFonts w:ascii="Consolas" w:eastAsia="宋体" w:hAnsi="Consolas" w:cs="宋体"/>
           <w:color w:val="3B3B3B"/>
           <w:kern w:val="0"/>
           <w:sz w:val="21"/>
@@ -6019,7 +6083,7 @@
         <w:pStyle w:val="a0"/>
         <w:jc w:val="center"/>
         <w:rPr>
-          <w:rFonts w:ascii="Consolas" w:eastAsia="宋体" w:hAnsi="Consolas" w:cs="宋体" w:hint="eastAsia"/>
+          <w:rFonts w:ascii="Consolas" w:eastAsia="宋体" w:hAnsi="Consolas" w:cs="宋体"/>
           <w:color w:val="3B3B3B"/>
           <w:kern w:val="0"/>
           <w:sz w:val="21"/>
@@ -6068,7 +6132,7 @@
         <w:pStyle w:val="a0"/>
         <w:jc w:val="center"/>
         <w:rPr>
-          <w:rFonts w:ascii="Consolas" w:eastAsia="宋体" w:hAnsi="Consolas" w:cs="宋体" w:hint="eastAsia"/>
+          <w:rFonts w:ascii="Consolas" w:eastAsia="宋体" w:hAnsi="Consolas" w:cs="宋体"/>
           <w:color w:val="3B3B3B"/>
           <w:kern w:val="0"/>
           <w:sz w:val="21"/>
@@ -6093,7 +6157,7 @@
         <w:pStyle w:val="a0"/>
         <w:jc w:val="center"/>
         <w:rPr>
-          <w:rFonts w:ascii="Consolas" w:eastAsia="宋体" w:hAnsi="Consolas" w:cs="宋体" w:hint="eastAsia"/>
+          <w:rFonts w:ascii="Consolas" w:eastAsia="宋体" w:hAnsi="Consolas" w:cs="宋体"/>
           <w:color w:val="3B3B3B"/>
           <w:kern w:val="0"/>
           <w:sz w:val="21"/>
@@ -6118,7 +6182,7 @@
         <w:pStyle w:val="a0"/>
         <w:jc w:val="center"/>
         <w:rPr>
-          <w:rFonts w:ascii="Consolas" w:eastAsia="宋体" w:hAnsi="Consolas" w:cs="宋体" w:hint="eastAsia"/>
+          <w:rFonts w:ascii="Consolas" w:eastAsia="宋体" w:hAnsi="Consolas" w:cs="宋体"/>
           <w:color w:val="3B3B3B"/>
           <w:kern w:val="0"/>
           <w:sz w:val="21"/>
@@ -6132,7 +6196,7 @@
         <w:pStyle w:val="a0"/>
         <w:jc w:val="center"/>
         <w:rPr>
-          <w:rFonts w:ascii="Consolas" w:eastAsia="宋体" w:hAnsi="Consolas" w:cs="宋体" w:hint="eastAsia"/>
+          <w:rFonts w:ascii="Consolas" w:eastAsia="宋体" w:hAnsi="Consolas" w:cs="宋体"/>
           <w:color w:val="3B3B3B"/>
           <w:kern w:val="0"/>
           <w:sz w:val="21"/>
@@ -6157,7 +6221,7 @@
         <w:pStyle w:val="a0"/>
         <w:jc w:val="center"/>
         <w:rPr>
-          <w:rFonts w:ascii="Consolas" w:eastAsia="宋体" w:hAnsi="Consolas" w:cs="宋体" w:hint="eastAsia"/>
+          <w:rFonts w:ascii="Consolas" w:eastAsia="宋体" w:hAnsi="Consolas" w:cs="宋体"/>
           <w:color w:val="3B3B3B"/>
           <w:kern w:val="0"/>
           <w:sz w:val="21"/>
@@ -6231,7 +6295,7 @@
           <w:numId w:val="28"/>
         </w:numPr>
         <w:rPr>
-          <w:rFonts w:ascii="Times New Roman" w:hAnsi="Times New Roman" w:cs="Times New Roman" w:hint="eastAsia"/>
+          <w:rFonts w:ascii="Times New Roman" w:hAnsi="Times New Roman" w:cs="Times New Roman"/>
         </w:rPr>
       </w:pPr>
       <w:r>
@@ -6244,6 +6308,9 @@
     <w:p>
       <w:pPr>
         <w:pStyle w:val="a0"/>
+        <w:rPr>
+          <w:rFonts w:hint="eastAsia"/>
+        </w:rPr>
       </w:pPr>
       <w:r>
         <w:rPr>
@@ -6384,6 +6451,9 @@
     <w:p>
       <w:pPr>
         <w:pStyle w:val="a0"/>
+        <w:rPr>
+          <w:rFonts w:hint="eastAsia"/>
+        </w:rPr>
       </w:pPr>
       <w:r>
         <w:rPr>
@@ -6399,6 +6469,9 @@
           <w:ilvl w:val="0"/>
           <w:numId w:val="32"/>
         </w:numPr>
+        <w:rPr>
+          <w:rFonts w:hint="eastAsia"/>
+        </w:rPr>
       </w:pPr>
       <w:r>
         <w:rPr>
@@ -6430,6 +6503,9 @@
           <w:ilvl w:val="0"/>
           <w:numId w:val="32"/>
         </w:numPr>
+        <w:rPr>
+          <w:rFonts w:hint="eastAsia"/>
+        </w:rPr>
       </w:pPr>
       <w:r>
         <w:rPr>
@@ -6484,34 +6560,31 @@
       <w:pPr>
         <w:pStyle w:val="a0"/>
         <w:ind w:firstLineChars="200" w:firstLine="440"/>
+        <w:rPr>
+          <w:rFonts w:hint="eastAsia"/>
+        </w:rPr>
       </w:pPr>
     </w:p>
     <w:p>
       <w:pPr>
         <w:pStyle w:val="a0"/>
-      </w:pPr>
-      <w:r>
         <w:rPr>
           <w:rFonts w:hint="eastAsia"/>
         </w:rPr>
-        <w:t>再使用</w:t>
-      </w:r>
+      </w:pPr>
       <w:r>
         <w:rPr>
           <w:rFonts w:hint="eastAsia"/>
         </w:rPr>
-        <w:t>局部搜索+ 重启</w:t>
-      </w:r>
-      <w:r>
+        <w:t>再使用局部搜索+重启方法</w:t>
+      </w:r>
+    </w:p>
+    <w:p>
+      <w:pPr>
+        <w:pStyle w:val="a0"/>
         <w:rPr>
           <w:rFonts w:hint="eastAsia"/>
         </w:rPr>
-        <w:t>方法</w:t>
-      </w:r>
-    </w:p>
-    <w:p>
-      <w:pPr>
-        <w:pStyle w:val="a0"/>
       </w:pPr>
       <w:r>
         <w:rPr>
@@ -6558,6 +6631,9 @@
     <w:p>
       <w:pPr>
         <w:pStyle w:val="a0"/>
+        <w:rPr>
+          <w:rFonts w:hint="eastAsia"/>
+        </w:rPr>
       </w:pPr>
       <w:r>
         <w:rPr>
@@ -6573,6 +6649,9 @@
           <w:ilvl w:val="0"/>
           <w:numId w:val="32"/>
         </w:numPr>
+        <w:rPr>
+          <w:rFonts w:hint="eastAsia"/>
+        </w:rPr>
       </w:pPr>
       <w:r>
         <w:rPr>
@@ -6604,6 +6683,9 @@
           <w:ilvl w:val="0"/>
           <w:numId w:val="32"/>
         </w:numPr>
+        <w:rPr>
+          <w:rFonts w:hint="eastAsia"/>
+        </w:rPr>
       </w:pPr>
       <w:r>
         <w:rPr>
@@ -11415,6 +11497,7 @@
   <w:style w:type="character" w:default="1" w:styleId="a1">
     <w:name w:val="Default Paragraph Font"/>
     <w:uiPriority w:val="1"/>
+    <w:semiHidden/>
     <w:unhideWhenUsed/>
   </w:style>
   <w:style w:type="table" w:default="1" w:styleId="a2">

</xml_diff>